<commit_message>
Sửa ngày tháng trong Báo cáo.
</commit_message>
<xml_diff>
--- a/Document/Tracking/DungDV/BCT3_Dung.docx
+++ b/Document/Tracking/DungDV/BCT3_Dung.docx
@@ -1,6 +1,6 @@
 
 <file path=word/document.xml><?xml version="1.0" encoding="utf-8"?>
-<w:document xmlns:ve="http://schemas.openxmlformats.org/markup-compatibility/2006" xmlns:o="urn:schemas-microsoft-com:office:office" xmlns:r="http://schemas.openxmlformats.org/officeDocument/2006/relationships" xmlns:m="http://schemas.openxmlformats.org/officeDocument/2006/math" xmlns:v="urn:schemas-microsoft-com:vml" xmlns:wp="http://schemas.openxmlformats.org/drawingml/2006/wordprocessingDrawing" xmlns:w10="urn:schemas-microsoft-com:office:word" xmlns:w="http://schemas.openxmlformats.org/wordprocessingml/2006/main" xmlns:wne="http://schemas.microsoft.com/office/word/2006/wordml">
+<w:document xmlns:wpc="http://schemas.microsoft.com/office/word/2010/wordprocessingCanvas" xmlns:mc="http://schemas.openxmlformats.org/markup-compatibility/2006" xmlns:o="urn:schemas-microsoft-com:office:office" xmlns:r="http://schemas.openxmlformats.org/officeDocument/2006/relationships" xmlns:m="http://schemas.openxmlformats.org/officeDocument/2006/math" xmlns:v="urn:schemas-microsoft-com:vml" xmlns:wp14="http://schemas.microsoft.com/office/word/2010/wordprocessingDrawing" xmlns:wp="http://schemas.openxmlformats.org/drawingml/2006/wordprocessingDrawing" xmlns:w10="urn:schemas-microsoft-com:office:word" xmlns:w="http://schemas.openxmlformats.org/wordprocessingml/2006/main" xmlns:w14="http://schemas.microsoft.com/office/word/2010/wordml" xmlns:wpg="http://schemas.microsoft.com/office/word/2010/wordprocessingGroup" xmlns:wpi="http://schemas.microsoft.com/office/word/2010/wordprocessingInk" xmlns:wne="http://schemas.microsoft.com/office/word/2006/wordml" xmlns:wps="http://schemas.microsoft.com/office/word/2010/wordprocessingShape" mc:Ignorable="w14 wp14">
   <w:body>
     <w:p>
       <w:pPr>
@@ -25,6 +25,7 @@
           <w:szCs w:val="48"/>
         </w:rPr>
       </w:pPr>
+      <w:proofErr w:type="spellStart"/>
       <w:r>
         <w:rPr>
           <w:rFonts w:ascii="Times New Roman" w:hAnsi="Times New Roman" w:cs="Times New Roman"/>
@@ -52,27 +53,36 @@
         </w:rPr>
         <w:t>ĐánhGiáKếtQuảCôngViệc</w:t>
       </w:r>
-    </w:p>
-    <w:p>
-      <w:pPr>
-        <w:spacing w:before="100" w:beforeAutospacing="1" w:after="100" w:afterAutospacing="1" w:line="360" w:lineRule="auto"/>
-        <w:rPr>
-          <w:rFonts w:ascii="Times New Roman" w:hAnsi="Times New Roman" w:cs="Times New Roman"/>
-        </w:rPr>
-      </w:pPr>
-    </w:p>
-    <w:p>
-      <w:pPr>
-        <w:spacing w:before="100" w:beforeAutospacing="1" w:after="100" w:afterAutospacing="1" w:line="360" w:lineRule="auto"/>
-        <w:rPr>
-          <w:rFonts w:ascii="Times New Roman" w:hAnsi="Times New Roman" w:cs="Times New Roman"/>
-        </w:rPr>
-      </w:pPr>
-      <w:r>
-        <w:rPr>
-          <w:rFonts w:ascii="Times New Roman" w:hAnsi="Times New Roman" w:cs="Times New Roman"/>
-        </w:rPr>
-        <w:t>Họtên:</w:t>
+      <w:proofErr w:type="spellEnd"/>
+    </w:p>
+    <w:p>
+      <w:pPr>
+        <w:spacing w:before="100" w:beforeAutospacing="1" w:after="100" w:afterAutospacing="1" w:line="360" w:lineRule="auto"/>
+        <w:rPr>
+          <w:rFonts w:ascii="Times New Roman" w:hAnsi="Times New Roman" w:cs="Times New Roman"/>
+        </w:rPr>
+      </w:pPr>
+    </w:p>
+    <w:p>
+      <w:pPr>
+        <w:spacing w:before="100" w:beforeAutospacing="1" w:after="100" w:afterAutospacing="1" w:line="360" w:lineRule="auto"/>
+        <w:rPr>
+          <w:rFonts w:ascii="Times New Roman" w:hAnsi="Times New Roman" w:cs="Times New Roman"/>
+        </w:rPr>
+      </w:pPr>
+      <w:proofErr w:type="spellStart"/>
+      <w:r>
+        <w:rPr>
+          <w:rFonts w:ascii="Times New Roman" w:hAnsi="Times New Roman" w:cs="Times New Roman"/>
+        </w:rPr>
+        <w:t>Họtên</w:t>
+      </w:r>
+      <w:proofErr w:type="gramStart"/>
+      <w:r>
+        <w:rPr>
+          <w:rFonts w:ascii="Times New Roman" w:hAnsi="Times New Roman" w:cs="Times New Roman"/>
+        </w:rPr>
+        <w:t>:</w:t>
       </w:r>
       <w:r>
         <w:rPr>
@@ -80,6 +90,8 @@
         </w:rPr>
         <w:t>ĐoànViệtDũng</w:t>
       </w:r>
+      <w:proofErr w:type="spellEnd"/>
+      <w:proofErr w:type="gramEnd"/>
       <w:r>
         <w:rPr>
           <w:rFonts w:ascii="Times New Roman" w:hAnsi="Times New Roman" w:cs="Times New Roman"/>
@@ -118,6 +130,7 @@
           <w:rFonts w:ascii="Times New Roman" w:hAnsi="Times New Roman" w:cs="Times New Roman"/>
         </w:rPr>
       </w:pPr>
+      <w:proofErr w:type="spellStart"/>
       <w:r>
         <w:rPr>
           <w:rFonts w:ascii="Times New Roman" w:hAnsi="Times New Roman" w:cs="Times New Roman"/>
@@ -128,21 +141,50 @@
         <w:rPr>
           <w:rFonts w:ascii="Times New Roman" w:hAnsi="Times New Roman" w:cs="Times New Roman"/>
         </w:rPr>
-        <w:t>trí: Developer</w:t>
-      </w:r>
-    </w:p>
-    <w:p>
-      <w:pPr>
-        <w:spacing w:before="100" w:beforeAutospacing="1" w:after="100" w:afterAutospacing="1" w:line="360" w:lineRule="auto"/>
-        <w:rPr>
-          <w:rFonts w:ascii="Times New Roman" w:hAnsi="Times New Roman" w:cs="Times New Roman"/>
-        </w:rPr>
-      </w:pPr>
-      <w:r>
-        <w:rPr>
-          <w:rFonts w:ascii="Times New Roman" w:hAnsi="Times New Roman" w:cs="Times New Roman"/>
-        </w:rPr>
-        <w:t>Kỳđánhgiá:  Từ</w:t>
+        <w:t>trí</w:t>
+      </w:r>
+      <w:proofErr w:type="spellEnd"/>
+      <w:r>
+        <w:rPr>
+          <w:rFonts w:ascii="Times New Roman" w:hAnsi="Times New Roman" w:cs="Times New Roman"/>
+        </w:rPr>
+        <w:t>: Developer</w:t>
+      </w:r>
+    </w:p>
+    <w:p>
+      <w:pPr>
+        <w:spacing w:before="100" w:beforeAutospacing="1" w:after="100" w:afterAutospacing="1" w:line="360" w:lineRule="auto"/>
+        <w:rPr>
+          <w:rFonts w:ascii="Times New Roman" w:hAnsi="Times New Roman" w:cs="Times New Roman"/>
+        </w:rPr>
+      </w:pPr>
+      <w:proofErr w:type="spellStart"/>
+      <w:r>
+        <w:rPr>
+          <w:rFonts w:ascii="Times New Roman" w:hAnsi="Times New Roman" w:cs="Times New Roman"/>
+        </w:rPr>
+        <w:t>Kỳđánhgiá</w:t>
+      </w:r>
+      <w:proofErr w:type="spellEnd"/>
+      <w:r>
+        <w:rPr>
+          <w:rFonts w:ascii="Times New Roman" w:hAnsi="Times New Roman" w:cs="Times New Roman"/>
+        </w:rPr>
+        <w:t xml:space="preserve">:  </w:t>
+      </w:r>
+      <w:proofErr w:type="spellStart"/>
+      <w:r>
+        <w:rPr>
+          <w:rFonts w:ascii="Times New Roman" w:hAnsi="Times New Roman" w:cs="Times New Roman"/>
+        </w:rPr>
+        <w:t>Từ</w:t>
+      </w:r>
+      <w:proofErr w:type="spellEnd"/>
+      <w:r>
+        <w:rPr>
+          <w:rFonts w:ascii="Times New Roman" w:hAnsi="Times New Roman" w:cs="Times New Roman"/>
+        </w:rPr>
+        <w:t xml:space="preserve"> </w:t>
       </w:r>
       <w:r>
         <w:rPr>
@@ -154,13 +196,20 @@
         <w:rPr>
           <w:rFonts w:ascii="Times New Roman" w:hAnsi="Times New Roman" w:cs="Times New Roman"/>
         </w:rPr>
-        <w:t>/09</w:t>
-      </w:r>
-      <w:r>
-        <w:rPr>
-          <w:rFonts w:ascii="Times New Roman" w:hAnsi="Times New Roman" w:cs="Times New Roman"/>
-        </w:rPr>
-        <w:t>/2011 đế</w:t>
+        <w:t>/10</w:t>
+      </w:r>
+      <w:r>
+        <w:rPr>
+          <w:rFonts w:ascii="Times New Roman" w:hAnsi="Times New Roman" w:cs="Times New Roman"/>
+        </w:rPr>
+        <w:t xml:space="preserve">/2011 </w:t>
+      </w:r>
+      <w:proofErr w:type="spellStart"/>
+      <w:r>
+        <w:rPr>
+          <w:rFonts w:ascii="Times New Roman" w:hAnsi="Times New Roman" w:cs="Times New Roman"/>
+        </w:rPr>
+        <w:t>đế</w:t>
       </w:r>
       <w:r>
         <w:rPr>
@@ -168,6 +217,7 @@
         </w:rPr>
         <w:t>n</w:t>
       </w:r>
+      <w:proofErr w:type="spellEnd"/>
       <w:r>
         <w:rPr>
           <w:rFonts w:ascii="Times New Roman" w:hAnsi="Times New Roman" w:cs="Times New Roman"/>
@@ -178,7 +228,7 @@
         <w:rPr>
           <w:rFonts w:ascii="Times New Roman" w:hAnsi="Times New Roman" w:cs="Times New Roman"/>
         </w:rPr>
-        <w:t>/09</w:t>
+        <w:t>/10</w:t>
       </w:r>
       <w:r>
         <w:rPr>
@@ -198,7 +248,21 @@
         <w:rPr>
           <w:rFonts w:ascii="Times New Roman" w:hAnsi="Times New Roman" w:cs="Times New Roman"/>
         </w:rPr>
-        <w:t>PM trongtuần:</w:t>
+        <w:t xml:space="preserve">PM </w:t>
+      </w:r>
+      <w:proofErr w:type="spellStart"/>
+      <w:r>
+        <w:rPr>
+          <w:rFonts w:ascii="Times New Roman" w:hAnsi="Times New Roman" w:cs="Times New Roman"/>
+        </w:rPr>
+        <w:t>trongtuần</w:t>
+      </w:r>
+      <w:proofErr w:type="gramStart"/>
+      <w:r>
+        <w:rPr>
+          <w:rFonts w:ascii="Times New Roman" w:hAnsi="Times New Roman" w:cs="Times New Roman"/>
+        </w:rPr>
+        <w:t>:</w:t>
       </w:r>
       <w:r>
         <w:rPr>
@@ -210,8 +274,24 @@
         <w:rPr>
           <w:rFonts w:ascii="Times New Roman" w:hAnsi="Times New Roman" w:cs="Times New Roman"/>
         </w:rPr>
-        <w:t>o – Tuấn</w:t>
-      </w:r>
+        <w:t>o</w:t>
+      </w:r>
+      <w:proofErr w:type="spellEnd"/>
+      <w:proofErr w:type="gramEnd"/>
+      <w:r>
+        <w:rPr>
+          <w:rFonts w:ascii="Times New Roman" w:hAnsi="Times New Roman" w:cs="Times New Roman"/>
+        </w:rPr>
+        <w:t xml:space="preserve"> – </w:t>
+      </w:r>
+      <w:proofErr w:type="spellStart"/>
+      <w:r>
+        <w:rPr>
+          <w:rFonts w:ascii="Times New Roman" w:hAnsi="Times New Roman" w:cs="Times New Roman"/>
+        </w:rPr>
+        <w:t>Tuấn</w:t>
+      </w:r>
+      <w:proofErr w:type="spellEnd"/>
     </w:p>
     <w:p>
       <w:pPr>
@@ -222,6 +302,7 @@
           <w:i/>
         </w:rPr>
       </w:pPr>
+      <w:proofErr w:type="spellStart"/>
       <w:r>
         <w:rPr>
           <w:rFonts w:ascii="Times New Roman" w:hAnsi="Times New Roman" w:cs="Times New Roman"/>
@@ -236,8 +317,45 @@
           <w:b/>
           <w:i/>
         </w:rPr>
-        <w:t>n A: Nội dung đánhgiá</w:t>
-      </w:r>
+        <w:t>n</w:t>
+      </w:r>
+      <w:proofErr w:type="spellEnd"/>
+      <w:r>
+        <w:rPr>
+          <w:rFonts w:ascii="Times New Roman" w:hAnsi="Times New Roman" w:cs="Times New Roman"/>
+          <w:b/>
+          <w:i/>
+        </w:rPr>
+        <w:t xml:space="preserve"> A: </w:t>
+      </w:r>
+      <w:proofErr w:type="spellStart"/>
+      <w:r>
+        <w:rPr>
+          <w:rFonts w:ascii="Times New Roman" w:hAnsi="Times New Roman" w:cs="Times New Roman"/>
+          <w:b/>
+          <w:i/>
+        </w:rPr>
+        <w:t>Nội</w:t>
+      </w:r>
+      <w:proofErr w:type="spellEnd"/>
+      <w:r>
+        <w:rPr>
+          <w:rFonts w:ascii="Times New Roman" w:hAnsi="Times New Roman" w:cs="Times New Roman"/>
+          <w:b/>
+          <w:i/>
+        </w:rPr>
+        <w:t xml:space="preserve"> dung </w:t>
+      </w:r>
+      <w:proofErr w:type="spellStart"/>
+      <w:r>
+        <w:rPr>
+          <w:rFonts w:ascii="Times New Roman" w:hAnsi="Times New Roman" w:cs="Times New Roman"/>
+          <w:b/>
+          <w:i/>
+        </w:rPr>
+        <w:t>đánhgiá</w:t>
+      </w:r>
+      <w:proofErr w:type="spellEnd"/>
     </w:p>
     <w:p>
       <w:pPr>
@@ -252,13 +370,31 @@
           <w:b/>
         </w:rPr>
       </w:pPr>
-      <w:r>
-        <w:rPr>
-          <w:rFonts w:ascii="Times New Roman" w:hAnsi="Times New Roman" w:cs="Times New Roman"/>
-          <w:b/>
-        </w:rPr>
-        <w:t>Tómtắtmụctiêu, nhiệmvụđượcgiaotrongkỳđánhgiá</w:t>
-      </w:r>
+      <w:proofErr w:type="spellStart"/>
+      <w:r>
+        <w:rPr>
+          <w:rFonts w:ascii="Times New Roman" w:hAnsi="Times New Roman" w:cs="Times New Roman"/>
+          <w:b/>
+        </w:rPr>
+        <w:t>Tómtắtmụctiêu</w:t>
+      </w:r>
+      <w:proofErr w:type="spellEnd"/>
+      <w:r>
+        <w:rPr>
+          <w:rFonts w:ascii="Times New Roman" w:hAnsi="Times New Roman" w:cs="Times New Roman"/>
+          <w:b/>
+        </w:rPr>
+        <w:t xml:space="preserve">, </w:t>
+      </w:r>
+      <w:proofErr w:type="spellStart"/>
+      <w:r>
+        <w:rPr>
+          <w:rFonts w:ascii="Times New Roman" w:hAnsi="Times New Roman" w:cs="Times New Roman"/>
+          <w:b/>
+        </w:rPr>
+        <w:t>nhiệmvụđượcgiaotrongkỳđánhgiá</w:t>
+      </w:r>
+      <w:proofErr w:type="spellEnd"/>
       <w:r>
         <w:rPr>
           <w:rFonts w:ascii="Times New Roman" w:hAnsi="Times New Roman" w:cs="Times New Roman"/>
@@ -280,11 +416,41 @@
           <w:b/>
         </w:rPr>
       </w:pPr>
-      <w:r>
-        <w:rPr>
-          <w:rFonts w:ascii="Times New Roman" w:hAnsi="Times New Roman" w:cs="Times New Roman"/>
-        </w:rPr>
-        <w:t>Tiếptụcbổsung,hoànthiệnkiếnthứcvề PHP vàZend.</w:t>
+      <w:proofErr w:type="spellStart"/>
+      <w:r>
+        <w:rPr>
+          <w:rFonts w:ascii="Times New Roman" w:hAnsi="Times New Roman" w:cs="Times New Roman"/>
+        </w:rPr>
+        <w:t>Tiếptụcbổsung</w:t>
+      </w:r>
+      <w:proofErr w:type="gramStart"/>
+      <w:r>
+        <w:rPr>
+          <w:rFonts w:ascii="Times New Roman" w:hAnsi="Times New Roman" w:cs="Times New Roman"/>
+        </w:rPr>
+        <w:t>,hoànthiệnkiếnthứcvề</w:t>
+      </w:r>
+      <w:proofErr w:type="spellEnd"/>
+      <w:proofErr w:type="gramEnd"/>
+      <w:r>
+        <w:rPr>
+          <w:rFonts w:ascii="Times New Roman" w:hAnsi="Times New Roman" w:cs="Times New Roman"/>
+        </w:rPr>
+        <w:t xml:space="preserve"> PHP </w:t>
+      </w:r>
+      <w:proofErr w:type="spellStart"/>
+      <w:r>
+        <w:rPr>
+          <w:rFonts w:ascii="Times New Roman" w:hAnsi="Times New Roman" w:cs="Times New Roman"/>
+        </w:rPr>
+        <w:t>vàZend</w:t>
+      </w:r>
+      <w:proofErr w:type="spellEnd"/>
+      <w:r>
+        <w:rPr>
+          <w:rFonts w:ascii="Times New Roman" w:hAnsi="Times New Roman" w:cs="Times New Roman"/>
+        </w:rPr>
+        <w:t>.</w:t>
       </w:r>
     </w:p>
     <w:p>
@@ -300,11 +466,19 @@
           <w:b/>
         </w:rPr>
       </w:pPr>
-      <w:r>
-        <w:rPr>
-          <w:rFonts w:ascii="Times New Roman" w:hAnsi="Times New Roman" w:cs="Times New Roman"/>
-        </w:rPr>
-        <w:t>TìmhiểuvàsửdụngTortoiseSVN.</w:t>
+      <w:proofErr w:type="spellStart"/>
+      <w:r>
+        <w:rPr>
+          <w:rFonts w:ascii="Times New Roman" w:hAnsi="Times New Roman" w:cs="Times New Roman"/>
+        </w:rPr>
+        <w:t>TìmhiểuvàsửdụngTortoiseSVN</w:t>
+      </w:r>
+      <w:proofErr w:type="spellEnd"/>
+      <w:r>
+        <w:rPr>
+          <w:rFonts w:ascii="Times New Roman" w:hAnsi="Times New Roman" w:cs="Times New Roman"/>
+        </w:rPr>
+        <w:t>.</w:t>
       </w:r>
     </w:p>
     <w:p>
@@ -320,12 +494,36 @@
           <w:b/>
         </w:rPr>
       </w:pPr>
-      <w:r>
-        <w:rPr>
-          <w:rFonts w:ascii="Times New Roman" w:hAnsi="Times New Roman" w:cs="Times New Roman"/>
-        </w:rPr>
-        <w:t>Phácthảogiaodiện Content của CMS.</w:t>
-      </w:r>
+      <w:proofErr w:type="spellStart"/>
+      <w:r>
+        <w:rPr>
+          <w:rFonts w:ascii="Times New Roman" w:hAnsi="Times New Roman" w:cs="Times New Roman"/>
+        </w:rPr>
+        <w:t>Phácthảogiaodiện</w:t>
+      </w:r>
+      <w:proofErr w:type="spellEnd"/>
+      <w:r>
+        <w:rPr>
+          <w:rFonts w:ascii="Times New Roman" w:hAnsi="Times New Roman" w:cs="Times New Roman"/>
+        </w:rPr>
+        <w:t xml:space="preserve"> Content </w:t>
+      </w:r>
+      <w:proofErr w:type="spellStart"/>
+      <w:r>
+        <w:rPr>
+          <w:rFonts w:ascii="Times New Roman" w:hAnsi="Times New Roman" w:cs="Times New Roman"/>
+        </w:rPr>
+        <w:t>của</w:t>
+      </w:r>
+      <w:proofErr w:type="spellEnd"/>
+      <w:r>
+        <w:rPr>
+          <w:rFonts w:ascii="Times New Roman" w:hAnsi="Times New Roman" w:cs="Times New Roman"/>
+        </w:rPr>
+        <w:t xml:space="preserve"> CMS.</w:t>
+      </w:r>
+      <w:bookmarkStart w:id="0" w:name="_GoBack"/>
+      <w:bookmarkEnd w:id="0"/>
     </w:p>
     <w:p>
       <w:pPr>
@@ -340,11 +538,33 @@
           <w:b/>
         </w:rPr>
       </w:pPr>
-      <w:r>
-        <w:rPr>
-          <w:rFonts w:ascii="Times New Roman" w:hAnsi="Times New Roman" w:cs="Times New Roman"/>
-        </w:rPr>
-        <w:t>Tìmhiểucụthểcấutrúc CMS bằngZend Framework.</w:t>
+      <w:proofErr w:type="spellStart"/>
+      <w:r>
+        <w:rPr>
+          <w:rFonts w:ascii="Times New Roman" w:hAnsi="Times New Roman" w:cs="Times New Roman"/>
+        </w:rPr>
+        <w:t>Tìmhiểucụthểcấutrúc</w:t>
+      </w:r>
+      <w:proofErr w:type="spellEnd"/>
+      <w:r>
+        <w:rPr>
+          <w:rFonts w:ascii="Times New Roman" w:hAnsi="Times New Roman" w:cs="Times New Roman"/>
+        </w:rPr>
+        <w:t xml:space="preserve"> CMS </w:t>
+      </w:r>
+      <w:proofErr w:type="spellStart"/>
+      <w:r>
+        <w:rPr>
+          <w:rFonts w:ascii="Times New Roman" w:hAnsi="Times New Roman" w:cs="Times New Roman"/>
+        </w:rPr>
+        <w:t>bằngZend</w:t>
+      </w:r>
+      <w:proofErr w:type="spellEnd"/>
+      <w:r>
+        <w:rPr>
+          <w:rFonts w:ascii="Times New Roman" w:hAnsi="Times New Roman" w:cs="Times New Roman"/>
+        </w:rPr>
+        <w:t xml:space="preserve"> Framework.</w:t>
       </w:r>
     </w:p>
     <w:p>
@@ -380,6 +600,7 @@
           <w:b/>
         </w:rPr>
       </w:pPr>
+      <w:proofErr w:type="spellStart"/>
       <w:r>
         <w:rPr>
           <w:rFonts w:ascii="Times New Roman" w:hAnsi="Times New Roman" w:cs="Times New Roman"/>
@@ -387,6 +608,7 @@
         </w:rPr>
         <w:t>Tómtắtkếtquảcôngviệcđạtđược</w:t>
       </w:r>
+      <w:proofErr w:type="spellEnd"/>
       <w:r>
         <w:rPr>
           <w:rFonts w:ascii="Times New Roman" w:hAnsi="Times New Roman" w:cs="Times New Roman"/>
@@ -407,12 +629,56 @@
           <w:rFonts w:ascii="Times New Roman" w:hAnsi="Times New Roman" w:cs="Times New Roman"/>
         </w:rPr>
       </w:pPr>
-      <w:r>
-        <w:rPr>
-          <w:rFonts w:ascii="Times New Roman" w:hAnsi="Times New Roman" w:cs="Times New Roman"/>
-        </w:rPr>
-        <w:t>Tìmhiểumôhình CMS giúpchoviệcthiếtlập, quảnlý website mộtcáchdễdàng</w:t>
-      </w:r>
+      <w:proofErr w:type="spellStart"/>
+      <w:r>
+        <w:rPr>
+          <w:rFonts w:ascii="Times New Roman" w:hAnsi="Times New Roman" w:cs="Times New Roman"/>
+        </w:rPr>
+        <w:t>Tìmhiểumôhình</w:t>
+      </w:r>
+      <w:proofErr w:type="spellEnd"/>
+      <w:r>
+        <w:rPr>
+          <w:rFonts w:ascii="Times New Roman" w:hAnsi="Times New Roman" w:cs="Times New Roman"/>
+        </w:rPr>
+        <w:t xml:space="preserve"> CMS </w:t>
+      </w:r>
+      <w:proofErr w:type="spellStart"/>
+      <w:r>
+        <w:rPr>
+          <w:rFonts w:ascii="Times New Roman" w:hAnsi="Times New Roman" w:cs="Times New Roman"/>
+        </w:rPr>
+        <w:t>giúpchoviệcthiếtlập</w:t>
+      </w:r>
+      <w:proofErr w:type="spellEnd"/>
+      <w:r>
+        <w:rPr>
+          <w:rFonts w:ascii="Times New Roman" w:hAnsi="Times New Roman" w:cs="Times New Roman"/>
+        </w:rPr>
+        <w:t xml:space="preserve">, </w:t>
+      </w:r>
+      <w:proofErr w:type="spellStart"/>
+      <w:r>
+        <w:rPr>
+          <w:rFonts w:ascii="Times New Roman" w:hAnsi="Times New Roman" w:cs="Times New Roman"/>
+        </w:rPr>
+        <w:t>quảnlý</w:t>
+      </w:r>
+      <w:proofErr w:type="spellEnd"/>
+      <w:r>
+        <w:rPr>
+          <w:rFonts w:ascii="Times New Roman" w:hAnsi="Times New Roman" w:cs="Times New Roman"/>
+        </w:rPr>
+        <w:t xml:space="preserve"> website </w:t>
+      </w:r>
+      <w:proofErr w:type="spellStart"/>
+      <w:r>
+        <w:rPr>
+          <w:rFonts w:ascii="Times New Roman" w:hAnsi="Times New Roman" w:cs="Times New Roman"/>
+        </w:rPr>
+        <w:t>mộtcáchdễdàng</w:t>
+      </w:r>
+      <w:proofErr w:type="spellEnd"/>
       <w:r>
         <w:rPr>
           <w:rFonts w:ascii="Times New Roman" w:hAnsi="Times New Roman" w:cs="Times New Roman"/>
@@ -432,14 +698,20 @@
           <w:rFonts w:ascii="Times New Roman" w:hAnsi="Times New Roman" w:cs="Times New Roman"/>
         </w:rPr>
       </w:pPr>
-      <w:r>
-        <w:rPr>
-          <w:rFonts w:ascii="Times New Roman" w:hAnsi="Times New Roman" w:cs="Times New Roman"/>
-        </w:rPr>
-        <w:t>Thiếtlậpphácthảogiaodiện CMS.</w:t>
-      </w:r>
-      <w:bookmarkStart w:id="0" w:name="_GoBack"/>
-      <w:bookmarkEnd w:id="0"/>
+      <w:proofErr w:type="spellStart"/>
+      <w:r>
+        <w:rPr>
+          <w:rFonts w:ascii="Times New Roman" w:hAnsi="Times New Roman" w:cs="Times New Roman"/>
+        </w:rPr>
+        <w:t>Thiếtlậpphácthảogiaodiện</w:t>
+      </w:r>
+      <w:proofErr w:type="spellEnd"/>
+      <w:r>
+        <w:rPr>
+          <w:rFonts w:ascii="Times New Roman" w:hAnsi="Times New Roman" w:cs="Times New Roman"/>
+        </w:rPr>
+        <w:t xml:space="preserve"> CMS.</w:t>
+      </w:r>
     </w:p>
     <w:p>
       <w:pPr>
@@ -453,11 +725,19 @@
           <w:rFonts w:ascii="Times New Roman" w:hAnsi="Times New Roman" w:cs="Times New Roman"/>
         </w:rPr>
       </w:pPr>
-      <w:r>
-        <w:rPr>
-          <w:rFonts w:ascii="Times New Roman" w:hAnsi="Times New Roman" w:cs="Times New Roman"/>
-        </w:rPr>
-        <w:t>NộpbáocáocôngviệcthôngquaTortoiseSVN.</w:t>
+      <w:proofErr w:type="spellStart"/>
+      <w:r>
+        <w:rPr>
+          <w:rFonts w:ascii="Times New Roman" w:hAnsi="Times New Roman" w:cs="Times New Roman"/>
+        </w:rPr>
+        <w:t>NộpbáocáocôngviệcthôngquaTortoiseSVN</w:t>
+      </w:r>
+      <w:proofErr w:type="spellEnd"/>
+      <w:r>
+        <w:rPr>
+          <w:rFonts w:ascii="Times New Roman" w:hAnsi="Times New Roman" w:cs="Times New Roman"/>
+        </w:rPr>
+        <w:t>.</w:t>
       </w:r>
     </w:p>
     <w:p>
@@ -563,12 +843,21 @@
           <w:b/>
         </w:rPr>
       </w:pPr>
-      <w:r>
-        <w:rPr>
-          <w:rFonts w:ascii="Times New Roman" w:hAnsi="Times New Roman" w:cs="Times New Roman"/>
-          <w:b/>
-        </w:rPr>
-        <w:t>Bảngđánhgiá:</w:t>
+      <w:proofErr w:type="spellStart"/>
+      <w:r>
+        <w:rPr>
+          <w:rFonts w:ascii="Times New Roman" w:hAnsi="Times New Roman" w:cs="Times New Roman"/>
+          <w:b/>
+        </w:rPr>
+        <w:t>Bảngđánhgiá</w:t>
+      </w:r>
+      <w:proofErr w:type="spellEnd"/>
+      <w:r>
+        <w:rPr>
+          <w:rFonts w:ascii="Times New Roman" w:hAnsi="Times New Roman" w:cs="Times New Roman"/>
+          <w:b/>
+        </w:rPr>
+        <w:t>:</w:t>
       </w:r>
     </w:p>
     <w:p>
@@ -586,7 +875,7 @@
         <w:tblStyle w:val="TableGrid"/>
         <w:tblW w:w="9355" w:type="dxa"/>
         <w:tblInd w:w="534" w:type="dxa"/>
-        <w:tblLook w:val="04A0"/>
+        <w:tblLook w:val="04A0" w:firstRow="1" w:lastRow="0" w:firstColumn="1" w:lastColumn="0" w:noHBand="0" w:noVBand="1"/>
       </w:tblPr>
       <w:tblGrid>
         <w:gridCol w:w="3543"/>
@@ -610,6 +899,7 @@
                 <w:b/>
               </w:rPr>
             </w:pPr>
+            <w:proofErr w:type="spellStart"/>
             <w:r>
               <w:rPr>
                 <w:rFonts w:ascii="Times New Roman" w:hAnsi="Times New Roman" w:cs="Times New Roman"/>
@@ -617,6 +907,7 @@
               </w:rPr>
               <w:t>Cácyếutốđánhgiá</w:t>
             </w:r>
+            <w:proofErr w:type="spellEnd"/>
           </w:p>
         </w:tc>
         <w:tc>
@@ -634,6 +925,7 @@
                 <w:b/>
               </w:rPr>
             </w:pPr>
+            <w:proofErr w:type="spellStart"/>
             <w:r>
               <w:rPr>
                 <w:rFonts w:ascii="Times New Roman" w:hAnsi="Times New Roman" w:cs="Times New Roman"/>
@@ -641,6 +933,7 @@
               </w:rPr>
               <w:t>Cánhântựđánhgiá</w:t>
             </w:r>
+            <w:proofErr w:type="spellEnd"/>
           </w:p>
         </w:tc>
         <w:tc>
@@ -658,6 +951,7 @@
                 <w:b/>
               </w:rPr>
             </w:pPr>
+            <w:proofErr w:type="spellStart"/>
             <w:r>
               <w:rPr>
                 <w:rFonts w:ascii="Times New Roman" w:hAnsi="Times New Roman" w:cs="Times New Roman"/>
@@ -665,6 +959,7 @@
               </w:rPr>
               <w:t>Nhómđánhgiá</w:t>
             </w:r>
+            <w:proofErr w:type="spellEnd"/>
           </w:p>
         </w:tc>
         <w:tc>
@@ -687,8 +982,17 @@
                 <w:rFonts w:ascii="Times New Roman" w:hAnsi="Times New Roman" w:cs="Times New Roman"/>
                 <w:b/>
               </w:rPr>
-              <w:t>PM đánhgiá</w:t>
+              <w:t xml:space="preserve">PM </w:t>
             </w:r>
+            <w:proofErr w:type="spellStart"/>
+            <w:r>
+              <w:rPr>
+                <w:rFonts w:ascii="Times New Roman" w:hAnsi="Times New Roman" w:cs="Times New Roman"/>
+                <w:b/>
+              </w:rPr>
+              <w:t>đánhgiá</w:t>
+            </w:r>
+            <w:proofErr w:type="spellEnd"/>
           </w:p>
         </w:tc>
       </w:tr>
@@ -706,12 +1010,14 @@
                 <w:rFonts w:ascii="Times New Roman" w:hAnsi="Times New Roman" w:cs="Times New Roman"/>
               </w:rPr>
             </w:pPr>
+            <w:proofErr w:type="spellStart"/>
             <w:r>
               <w:rPr>
                 <w:rFonts w:ascii="Times New Roman" w:hAnsi="Times New Roman" w:cs="Times New Roman"/>
               </w:rPr>
               <w:t>Chấtlượngcôngviệchoànthành</w:t>
             </w:r>
+            <w:proofErr w:type="spellEnd"/>
           </w:p>
         </w:tc>
         <w:tc>
@@ -780,12 +1086,14 @@
                 <w:rFonts w:ascii="Times New Roman" w:hAnsi="Times New Roman" w:cs="Times New Roman"/>
               </w:rPr>
             </w:pPr>
+            <w:proofErr w:type="spellStart"/>
             <w:r>
               <w:rPr>
                 <w:rFonts w:ascii="Times New Roman" w:hAnsi="Times New Roman" w:cs="Times New Roman"/>
               </w:rPr>
               <w:t>Khốilượngcôngviệchoànthành</w:t>
             </w:r>
+            <w:proofErr w:type="spellEnd"/>
           </w:p>
         </w:tc>
         <w:tc>
@@ -854,12 +1162,14 @@
                 <w:rFonts w:ascii="Times New Roman" w:hAnsi="Times New Roman" w:cs="Times New Roman"/>
               </w:rPr>
             </w:pPr>
+            <w:proofErr w:type="spellStart"/>
             <w:r>
               <w:rPr>
                 <w:rFonts w:ascii="Times New Roman" w:hAnsi="Times New Roman" w:cs="Times New Roman"/>
               </w:rPr>
               <w:t>Tínhhợptácvàlàmviệctrongnhóm</w:t>
             </w:r>
+            <w:proofErr w:type="spellEnd"/>
           </w:p>
         </w:tc>
         <w:tc>
@@ -928,12 +1238,14 @@
                 <w:rFonts w:ascii="Times New Roman" w:hAnsi="Times New Roman" w:cs="Times New Roman"/>
               </w:rPr>
             </w:pPr>
+            <w:proofErr w:type="spellStart"/>
             <w:r>
               <w:rPr>
                 <w:rFonts w:ascii="Times New Roman" w:hAnsi="Times New Roman" w:cs="Times New Roman"/>
               </w:rPr>
               <w:t>Thờigianhoànthànhcôngviệc</w:t>
             </w:r>
+            <w:proofErr w:type="spellEnd"/>
           </w:p>
         </w:tc>
         <w:tc>
@@ -1010,22 +1322,58 @@
           <w:sz w:val="18"/>
           <w:szCs w:val="18"/>
         </w:rPr>
-        <w:t>(*ghichú: Đánhgiátheothangđiểmtừ 0-5</w:t>
-      </w:r>
+        <w:t>(*</w:t>
+      </w:r>
+      <w:proofErr w:type="spellStart"/>
       <w:r>
         <w:rPr>
           <w:rFonts w:ascii="Times New Roman" w:hAnsi="Times New Roman" w:cs="Times New Roman"/>
           <w:sz w:val="18"/>
           <w:szCs w:val="18"/>
         </w:rPr>
-        <w:t>theohướngdẫn</w:t>
-      </w:r>
+        <w:t>ghichú</w:t>
+      </w:r>
+      <w:proofErr w:type="spellEnd"/>
       <w:r>
         <w:rPr>
           <w:rFonts w:ascii="Times New Roman" w:hAnsi="Times New Roman" w:cs="Times New Roman"/>
           <w:sz w:val="18"/>
           <w:szCs w:val="18"/>
         </w:rPr>
+        <w:t xml:space="preserve">: </w:t>
+      </w:r>
+      <w:proofErr w:type="spellStart"/>
+      <w:r>
+        <w:rPr>
+          <w:rFonts w:ascii="Times New Roman" w:hAnsi="Times New Roman" w:cs="Times New Roman"/>
+          <w:sz w:val="18"/>
+          <w:szCs w:val="18"/>
+        </w:rPr>
+        <w:t>Đánhgiátheothangđiểmtừ</w:t>
+      </w:r>
+      <w:proofErr w:type="spellEnd"/>
+      <w:r>
+        <w:rPr>
+          <w:rFonts w:ascii="Times New Roman" w:hAnsi="Times New Roman" w:cs="Times New Roman"/>
+          <w:sz w:val="18"/>
+          <w:szCs w:val="18"/>
+        </w:rPr>
+        <w:t xml:space="preserve"> 0-5</w:t>
+      </w:r>
+      <w:r>
+        <w:rPr>
+          <w:rFonts w:ascii="Times New Roman" w:hAnsi="Times New Roman" w:cs="Times New Roman"/>
+          <w:sz w:val="18"/>
+          <w:szCs w:val="18"/>
+        </w:rPr>
+        <w:t>theohướngdẫn</w:t>
+      </w:r>
+      <w:r>
+        <w:rPr>
+          <w:rFonts w:ascii="Times New Roman" w:hAnsi="Times New Roman" w:cs="Times New Roman"/>
+          <w:sz w:val="18"/>
+          <w:szCs w:val="18"/>
+        </w:rPr>
         <w:t>bêndưới)</w:t>
       </w:r>
     </w:p>
@@ -1037,6 +1385,7 @@
           <w:b/>
         </w:rPr>
       </w:pPr>
+      <w:proofErr w:type="spellStart"/>
       <w:r>
         <w:rPr>
           <w:rFonts w:ascii="Times New Roman" w:hAnsi="Times New Roman" w:cs="Times New Roman"/>
@@ -1049,8 +1398,25 @@
           <w:rFonts w:ascii="Times New Roman" w:hAnsi="Times New Roman" w:cs="Times New Roman"/>
           <w:b/>
         </w:rPr>
-        <w:t>n B: Ý kiếncủacánhân</w:t>
-      </w:r>
+        <w:t>n</w:t>
+      </w:r>
+      <w:proofErr w:type="spellEnd"/>
+      <w:r>
+        <w:rPr>
+          <w:rFonts w:ascii="Times New Roman" w:hAnsi="Times New Roman" w:cs="Times New Roman"/>
+          <w:b/>
+        </w:rPr>
+        <w:t xml:space="preserve"> B: Ý </w:t>
+      </w:r>
+      <w:proofErr w:type="spellStart"/>
+      <w:r>
+        <w:rPr>
+          <w:rFonts w:ascii="Times New Roman" w:hAnsi="Times New Roman" w:cs="Times New Roman"/>
+          <w:b/>
+        </w:rPr>
+        <w:t>kiếncủacánhân</w:t>
+      </w:r>
+      <w:proofErr w:type="spellEnd"/>
     </w:p>
     <w:p>
       <w:pPr>
@@ -1065,12 +1431,21 @@
           <w:i/>
         </w:rPr>
       </w:pPr>
+      <w:proofErr w:type="spellStart"/>
       <w:r>
         <w:rPr>
           <w:rFonts w:ascii="Times New Roman" w:hAnsi="Times New Roman" w:cs="Times New Roman"/>
           <w:i/>
         </w:rPr>
-        <w:t>Thuậnlợivàkhókhăn:</w:t>
+        <w:t>Thuậnlợivàkhókhăn</w:t>
+      </w:r>
+      <w:proofErr w:type="spellEnd"/>
+      <w:r>
+        <w:rPr>
+          <w:rFonts w:ascii="Times New Roman" w:hAnsi="Times New Roman" w:cs="Times New Roman"/>
+          <w:i/>
+        </w:rPr>
+        <w:t>:</w:t>
       </w:r>
     </w:p>
     <w:p>
@@ -1085,11 +1460,19 @@
           <w:rFonts w:ascii="Times New Roman" w:hAnsi="Times New Roman" w:cs="Times New Roman"/>
         </w:rPr>
       </w:pPr>
-      <w:r>
-        <w:rPr>
-          <w:rFonts w:ascii="Times New Roman" w:hAnsi="Times New Roman" w:cs="Times New Roman"/>
-        </w:rPr>
-        <w:t>Thuậnlợi:</w:t>
+      <w:proofErr w:type="spellStart"/>
+      <w:r>
+        <w:rPr>
+          <w:rFonts w:ascii="Times New Roman" w:hAnsi="Times New Roman" w:cs="Times New Roman"/>
+        </w:rPr>
+        <w:t>Thuậnlợi</w:t>
+      </w:r>
+      <w:proofErr w:type="spellEnd"/>
+      <w:r>
+        <w:rPr>
+          <w:rFonts w:ascii="Times New Roman" w:hAnsi="Times New Roman" w:cs="Times New Roman"/>
+        </w:rPr>
+        <w:t>:</w:t>
       </w:r>
     </w:p>
     <w:p>
@@ -1104,11 +1487,19 @@
           <w:rFonts w:ascii="Times New Roman" w:hAnsi="Times New Roman" w:cs="Times New Roman"/>
         </w:rPr>
       </w:pPr>
-      <w:r>
-        <w:rPr>
-          <w:rFonts w:ascii="Times New Roman" w:hAnsi="Times New Roman" w:cs="Times New Roman"/>
-        </w:rPr>
-        <w:t>Nhậnđượcsựhỗtrợrấtlớntừcácthànhviêntrongnhóm.</w:t>
+      <w:proofErr w:type="spellStart"/>
+      <w:r>
+        <w:rPr>
+          <w:rFonts w:ascii="Times New Roman" w:hAnsi="Times New Roman" w:cs="Times New Roman"/>
+        </w:rPr>
+        <w:t>Nhậnđượcsựhỗtrợrấtlớntừcácthànhviêntrongnhóm</w:t>
+      </w:r>
+      <w:proofErr w:type="spellEnd"/>
+      <w:r>
+        <w:rPr>
+          <w:rFonts w:ascii="Times New Roman" w:hAnsi="Times New Roman" w:cs="Times New Roman"/>
+        </w:rPr>
+        <w:t>.</w:t>
       </w:r>
     </w:p>
     <w:p>
@@ -1123,11 +1514,19 @@
           <w:rFonts w:ascii="Times New Roman" w:hAnsi="Times New Roman" w:cs="Times New Roman"/>
         </w:rPr>
       </w:pPr>
-      <w:r>
-        <w:rPr>
-          <w:rFonts w:ascii="Times New Roman" w:hAnsi="Times New Roman" w:cs="Times New Roman"/>
-        </w:rPr>
-        <w:t>Cóđượcsựhướngdẫncơbảntừcáchoạtđộngcủanhóm.</w:t>
+      <w:proofErr w:type="spellStart"/>
+      <w:r>
+        <w:rPr>
+          <w:rFonts w:ascii="Times New Roman" w:hAnsi="Times New Roman" w:cs="Times New Roman"/>
+        </w:rPr>
+        <w:t>Cóđượcsựhướngdẫncơbảntừcáchoạtđộngcủanhóm</w:t>
+      </w:r>
+      <w:proofErr w:type="spellEnd"/>
+      <w:r>
+        <w:rPr>
+          <w:rFonts w:ascii="Times New Roman" w:hAnsi="Times New Roman" w:cs="Times New Roman"/>
+        </w:rPr>
+        <w:t>.</w:t>
       </w:r>
     </w:p>
     <w:p>
@@ -1142,11 +1541,19 @@
           <w:rFonts w:ascii="Times New Roman" w:hAnsi="Times New Roman" w:cs="Times New Roman"/>
         </w:rPr>
       </w:pPr>
-      <w:r>
-        <w:rPr>
-          <w:rFonts w:ascii="Times New Roman" w:hAnsi="Times New Roman" w:cs="Times New Roman"/>
-        </w:rPr>
-        <w:t>Tàiliệunhiều.</w:t>
+      <w:proofErr w:type="spellStart"/>
+      <w:r>
+        <w:rPr>
+          <w:rFonts w:ascii="Times New Roman" w:hAnsi="Times New Roman" w:cs="Times New Roman"/>
+        </w:rPr>
+        <w:t>Tàiliệunhiều</w:t>
+      </w:r>
+      <w:proofErr w:type="spellEnd"/>
+      <w:r>
+        <w:rPr>
+          <w:rFonts w:ascii="Times New Roman" w:hAnsi="Times New Roman" w:cs="Times New Roman"/>
+        </w:rPr>
+        <w:t>.</w:t>
       </w:r>
     </w:p>
     <w:p>
@@ -1171,6 +1578,7 @@
           <w:rFonts w:ascii="Times New Roman" w:hAnsi="Times New Roman" w:cs="Times New Roman"/>
         </w:rPr>
       </w:pPr>
+      <w:proofErr w:type="spellStart"/>
       <w:r>
         <w:rPr>
           <w:rFonts w:ascii="Times New Roman" w:hAnsi="Times New Roman" w:cs="Times New Roman"/>
@@ -1187,7 +1595,14 @@
         <w:rPr>
           <w:rFonts w:ascii="Times New Roman" w:hAnsi="Times New Roman" w:cs="Times New Roman"/>
         </w:rPr>
-        <w:t>n:</w:t>
+        <w:t>n</w:t>
+      </w:r>
+      <w:proofErr w:type="spellEnd"/>
+      <w:r>
+        <w:rPr>
+          <w:rFonts w:ascii="Times New Roman" w:hAnsi="Times New Roman" w:cs="Times New Roman"/>
+        </w:rPr>
+        <w:t>:</w:t>
       </w:r>
     </w:p>
     <w:p>
@@ -1206,7 +1621,35 @@
         <w:rPr>
           <w:rFonts w:ascii="Times New Roman" w:hAnsi="Times New Roman" w:cs="Times New Roman"/>
         </w:rPr>
-        <w:t>Do mớitìmhiểunênrấtkhókhănchoviệctạolậpluôn 1 website từnhiềungônngữ.</w:t>
+        <w:t xml:space="preserve">Do </w:t>
+      </w:r>
+      <w:proofErr w:type="spellStart"/>
+      <w:r>
+        <w:rPr>
+          <w:rFonts w:ascii="Times New Roman" w:hAnsi="Times New Roman" w:cs="Times New Roman"/>
+        </w:rPr>
+        <w:t>mớitìmhiểunênrấtkhókhănchoviệctạolậpluôn</w:t>
+      </w:r>
+      <w:proofErr w:type="spellEnd"/>
+      <w:r>
+        <w:rPr>
+          <w:rFonts w:ascii="Times New Roman" w:hAnsi="Times New Roman" w:cs="Times New Roman"/>
+        </w:rPr>
+        <w:t xml:space="preserve"> 1 website </w:t>
+      </w:r>
+      <w:proofErr w:type="spellStart"/>
+      <w:r>
+        <w:rPr>
+          <w:rFonts w:ascii="Times New Roman" w:hAnsi="Times New Roman" w:cs="Times New Roman"/>
+        </w:rPr>
+        <w:t>từnhiềungônngữ</w:t>
+      </w:r>
+      <w:proofErr w:type="spellEnd"/>
+      <w:r>
+        <w:rPr>
+          <w:rFonts w:ascii="Times New Roman" w:hAnsi="Times New Roman" w:cs="Times New Roman"/>
+        </w:rPr>
+        <w:t>.</w:t>
       </w:r>
     </w:p>
     <w:p>
@@ -1221,11 +1664,19 @@
           <w:rFonts w:ascii="Times New Roman" w:hAnsi="Times New Roman" w:cs="Times New Roman"/>
         </w:rPr>
       </w:pPr>
-      <w:r>
-        <w:rPr>
-          <w:rFonts w:ascii="Times New Roman" w:hAnsi="Times New Roman" w:cs="Times New Roman"/>
-        </w:rPr>
-        <w:t>Thờigiangấp.</w:t>
+      <w:proofErr w:type="spellStart"/>
+      <w:r>
+        <w:rPr>
+          <w:rFonts w:ascii="Times New Roman" w:hAnsi="Times New Roman" w:cs="Times New Roman"/>
+        </w:rPr>
+        <w:t>Thờigiangấp</w:t>
+      </w:r>
+      <w:proofErr w:type="spellEnd"/>
+      <w:r>
+        <w:rPr>
+          <w:rFonts w:ascii="Times New Roman" w:hAnsi="Times New Roman" w:cs="Times New Roman"/>
+        </w:rPr>
+        <w:t>.</w:t>
       </w:r>
     </w:p>
     <w:p>
@@ -1240,6 +1691,7 @@
           <w:rFonts w:ascii="Times New Roman" w:hAnsi="Times New Roman" w:cs="Times New Roman"/>
         </w:rPr>
       </w:pPr>
+      <w:proofErr w:type="spellStart"/>
       <w:r>
         <w:rPr>
           <w:rFonts w:ascii="Times New Roman" w:hAnsi="Times New Roman" w:cs="Times New Roman"/>
@@ -1258,6 +1710,7 @@
         </w:rPr>
         <w:t>nlọc</w:t>
       </w:r>
+      <w:proofErr w:type="spellEnd"/>
     </w:p>
     <w:p>
       <w:pPr>
@@ -1314,7 +1767,23 @@
           <w:rFonts w:ascii="Times New Roman" w:hAnsi="Times New Roman" w:cs="Times New Roman"/>
           <w:i/>
         </w:rPr>
-        <w:t>Ý kiếnphảnhồi:</w:t>
+        <w:t xml:space="preserve">Ý </w:t>
+      </w:r>
+      <w:proofErr w:type="spellStart"/>
+      <w:r>
+        <w:rPr>
+          <w:rFonts w:ascii="Times New Roman" w:hAnsi="Times New Roman" w:cs="Times New Roman"/>
+          <w:i/>
+        </w:rPr>
+        <w:t>kiếnphảnhồi</w:t>
+      </w:r>
+      <w:proofErr w:type="spellEnd"/>
+      <w:r>
+        <w:rPr>
+          <w:rFonts w:ascii="Times New Roman" w:hAnsi="Times New Roman" w:cs="Times New Roman"/>
+          <w:i/>
+        </w:rPr>
+        <w:t>:</w:t>
       </w:r>
     </w:p>
     <w:p>
@@ -1335,6 +1804,7 @@
           <w:b/>
         </w:rPr>
       </w:pPr>
+      <w:proofErr w:type="spellStart"/>
       <w:r>
         <w:rPr>
           <w:rFonts w:ascii="Times New Roman" w:hAnsi="Times New Roman" w:cs="Times New Roman"/>
@@ -1347,7 +1817,31 @@
           <w:rFonts w:ascii="Times New Roman" w:hAnsi="Times New Roman" w:cs="Times New Roman"/>
           <w:b/>
         </w:rPr>
-        <w:t>n C: Nhậnxétchungcủa PM</w:t>
+        <w:t>n</w:t>
+      </w:r>
+      <w:proofErr w:type="spellEnd"/>
+      <w:r>
+        <w:rPr>
+          <w:rFonts w:ascii="Times New Roman" w:hAnsi="Times New Roman" w:cs="Times New Roman"/>
+          <w:b/>
+        </w:rPr>
+        <w:t xml:space="preserve"> C: </w:t>
+      </w:r>
+      <w:proofErr w:type="spellStart"/>
+      <w:r>
+        <w:rPr>
+          <w:rFonts w:ascii="Times New Roman" w:hAnsi="Times New Roman" w:cs="Times New Roman"/>
+          <w:b/>
+        </w:rPr>
+        <w:t>Nhậnxétchungcủa</w:t>
+      </w:r>
+      <w:proofErr w:type="spellEnd"/>
+      <w:r>
+        <w:rPr>
+          <w:rFonts w:ascii="Times New Roman" w:hAnsi="Times New Roman" w:cs="Times New Roman"/>
+          <w:b/>
+        </w:rPr>
+        <w:t xml:space="preserve"> PM</w:t>
       </w:r>
     </w:p>
     <w:p>
@@ -1382,6 +1876,7 @@
         <w:lastRenderedPageBreak/>
         <w:t xml:space="preserve">* </w:t>
       </w:r>
+      <w:proofErr w:type="spellStart"/>
       <w:r>
         <w:rPr>
           <w:rFonts w:ascii="Times New Roman" w:hAnsi="Times New Roman" w:cs="Times New Roman"/>
@@ -1403,6 +1898,7 @@
         </w:rPr>
         <w:t>theothangđiểmsau</w:t>
       </w:r>
+      <w:proofErr w:type="spellEnd"/>
       <w:r>
         <w:rPr>
           <w:rFonts w:ascii="Times New Roman" w:hAnsi="Times New Roman" w:cs="Times New Roman"/>
@@ -1425,12 +1921,21 @@
           <w:i/>
         </w:rPr>
       </w:pPr>
+      <w:proofErr w:type="spellStart"/>
       <w:r>
         <w:rPr>
           <w:rFonts w:ascii="Times New Roman" w:hAnsi="Times New Roman" w:cs="Times New Roman"/>
           <w:i/>
         </w:rPr>
-        <w:t>Chấtlượng&amp;khốilượngcôngviệc:</w:t>
+        <w:t>Chấtlượng&amp;khốilượngcôngviệc</w:t>
+      </w:r>
+      <w:proofErr w:type="spellEnd"/>
+      <w:r>
+        <w:rPr>
+          <w:rFonts w:ascii="Times New Roman" w:hAnsi="Times New Roman" w:cs="Times New Roman"/>
+          <w:i/>
+        </w:rPr>
+        <w:t>:</w:t>
       </w:r>
     </w:p>
     <w:p>
@@ -1445,6 +1950,7 @@
           <w:rFonts w:ascii="Times New Roman" w:hAnsi="Times New Roman" w:cs="Times New Roman"/>
         </w:rPr>
       </w:pPr>
+      <w:proofErr w:type="spellStart"/>
       <w:r>
         <w:rPr>
           <w:rFonts w:ascii="Times New Roman" w:hAnsi="Times New Roman" w:cs="Times New Roman"/>
@@ -1455,7 +1961,14 @@
         <w:rPr>
           <w:rFonts w:ascii="Times New Roman" w:hAnsi="Times New Roman" w:cs="Times New Roman"/>
         </w:rPr>
-        <w:t>c:</w:t>
+        <w:t>c</w:t>
+      </w:r>
+      <w:proofErr w:type="spellEnd"/>
+      <w:r>
+        <w:rPr>
+          <w:rFonts w:ascii="Times New Roman" w:hAnsi="Times New Roman" w:cs="Times New Roman"/>
+        </w:rPr>
+        <w:t>:</w:t>
       </w:r>
       <w:r>
         <w:rPr>
@@ -1473,7 +1986,28 @@
         <w:rPr>
           <w:rFonts w:ascii="Times New Roman" w:hAnsi="Times New Roman" w:cs="Times New Roman"/>
         </w:rPr>
-        <w:t>): Hoànthànhxuấtsắccôngviệcđượcgiao. Đápứngvượtmứchầ</w:t>
+        <w:t xml:space="preserve">): </w:t>
+      </w:r>
+      <w:proofErr w:type="spellStart"/>
+      <w:r>
+        <w:rPr>
+          <w:rFonts w:ascii="Times New Roman" w:hAnsi="Times New Roman" w:cs="Times New Roman"/>
+        </w:rPr>
+        <w:t>Hoànthànhxuấtsắccôngviệcđượcgiao</w:t>
+      </w:r>
+      <w:proofErr w:type="spellEnd"/>
+      <w:r>
+        <w:rPr>
+          <w:rFonts w:ascii="Times New Roman" w:hAnsi="Times New Roman" w:cs="Times New Roman"/>
+        </w:rPr>
+        <w:t xml:space="preserve">. </w:t>
+      </w:r>
+      <w:proofErr w:type="spellStart"/>
+      <w:r>
+        <w:rPr>
+          <w:rFonts w:ascii="Times New Roman" w:hAnsi="Times New Roman" w:cs="Times New Roman"/>
+        </w:rPr>
+        <w:t>Đápứngvượtmứchầ</w:t>
       </w:r>
       <w:r>
         <w:rPr>
@@ -1485,13 +2019,62 @@
         <w:rPr>
           <w:rFonts w:ascii="Times New Roman" w:hAnsi="Times New Roman" w:cs="Times New Roman"/>
         </w:rPr>
-        <w:t>hếtcáctráchnhiệm, mụctiêu, vàyêucầuvớingườithựchiệncủacôngviệ</w:t>
-      </w:r>
-      <w:r>
-        <w:rPr>
-          <w:rFonts w:ascii="Times New Roman" w:hAnsi="Times New Roman" w:cs="Times New Roman"/>
-        </w:rPr>
-        <w:t>c, đápứngvượtyêucầu,</w:t>
+        <w:t>hếtcáctráchnhiệm</w:t>
+      </w:r>
+      <w:proofErr w:type="spellEnd"/>
+      <w:r>
+        <w:rPr>
+          <w:rFonts w:ascii="Times New Roman" w:hAnsi="Times New Roman" w:cs="Times New Roman"/>
+        </w:rPr>
+        <w:t xml:space="preserve">, </w:t>
+      </w:r>
+      <w:proofErr w:type="spellStart"/>
+      <w:r>
+        <w:rPr>
+          <w:rFonts w:ascii="Times New Roman" w:hAnsi="Times New Roman" w:cs="Times New Roman"/>
+        </w:rPr>
+        <w:t>mụctiêu</w:t>
+      </w:r>
+      <w:proofErr w:type="spellEnd"/>
+      <w:r>
+        <w:rPr>
+          <w:rFonts w:ascii="Times New Roman" w:hAnsi="Times New Roman" w:cs="Times New Roman"/>
+        </w:rPr>
+        <w:t xml:space="preserve">, </w:t>
+      </w:r>
+      <w:proofErr w:type="spellStart"/>
+      <w:r>
+        <w:rPr>
+          <w:rFonts w:ascii="Times New Roman" w:hAnsi="Times New Roman" w:cs="Times New Roman"/>
+        </w:rPr>
+        <w:t>vàyêucầuvớingườithựchiệncủacôngviệ</w:t>
+      </w:r>
+      <w:r>
+        <w:rPr>
+          <w:rFonts w:ascii="Times New Roman" w:hAnsi="Times New Roman" w:cs="Times New Roman"/>
+        </w:rPr>
+        <w:t>c</w:t>
+      </w:r>
+      <w:proofErr w:type="spellEnd"/>
+      <w:r>
+        <w:rPr>
+          <w:rFonts w:ascii="Times New Roman" w:hAnsi="Times New Roman" w:cs="Times New Roman"/>
+        </w:rPr>
+        <w:t xml:space="preserve">, </w:t>
+      </w:r>
+      <w:proofErr w:type="spellStart"/>
+      <w:r>
+        <w:rPr>
+          <w:rFonts w:ascii="Times New Roman" w:hAnsi="Times New Roman" w:cs="Times New Roman"/>
+        </w:rPr>
+        <w:t>đápứngvượtyêucầu</w:t>
+      </w:r>
+      <w:proofErr w:type="gramStart"/>
+      <w:r>
+        <w:rPr>
+          <w:rFonts w:ascii="Times New Roman" w:hAnsi="Times New Roman" w:cs="Times New Roman"/>
+        </w:rPr>
+        <w:t>,</w:t>
       </w:r>
       <w:r>
         <w:rPr>
@@ -1499,6 +2082,8 @@
         </w:rPr>
         <w:t>thểhiệnđượcnănglựclàmviệcnổitrội</w:t>
       </w:r>
+      <w:proofErr w:type="spellEnd"/>
+      <w:proofErr w:type="gramEnd"/>
       <w:r>
         <w:rPr>
           <w:rFonts w:ascii="Times New Roman" w:hAnsi="Times New Roman" w:cs="Times New Roman"/>
@@ -1518,6 +2103,7 @@
           <w:rFonts w:ascii="Times New Roman" w:hAnsi="Times New Roman" w:cs="Times New Roman"/>
         </w:rPr>
       </w:pPr>
+      <w:proofErr w:type="spellStart"/>
       <w:r>
         <w:rPr>
           <w:rFonts w:ascii="Times New Roman" w:hAnsi="Times New Roman" w:cs="Times New Roman"/>
@@ -1528,14 +2114,85 @@
         <w:rPr>
           <w:rFonts w:ascii="Times New Roman" w:hAnsi="Times New Roman" w:cs="Times New Roman"/>
         </w:rPr>
-        <w:t xml:space="preserve">t: </w:t>
-      </w:r>
-      <w:r>
-        <w:rPr>
-          <w:rFonts w:ascii="Times New Roman" w:hAnsi="Times New Roman" w:cs="Times New Roman"/>
-        </w:rPr>
-        <w:t>(4 điểm): Hoànthànhtốtnhiệmvụ. Đápứngđủcáctráchnhiệm, mụctiêu, vàyêucầuvớingườithựchiệncủacôngviệc</w:t>
-      </w:r>
+        <w:t>t</w:t>
+      </w:r>
+      <w:proofErr w:type="spellEnd"/>
+      <w:r>
+        <w:rPr>
+          <w:rFonts w:ascii="Times New Roman" w:hAnsi="Times New Roman" w:cs="Times New Roman"/>
+        </w:rPr>
+        <w:t xml:space="preserve">: </w:t>
+      </w:r>
+      <w:r>
+        <w:rPr>
+          <w:rFonts w:ascii="Times New Roman" w:hAnsi="Times New Roman" w:cs="Times New Roman"/>
+        </w:rPr>
+        <w:t xml:space="preserve">(4 </w:t>
+      </w:r>
+      <w:proofErr w:type="spellStart"/>
+      <w:r>
+        <w:rPr>
+          <w:rFonts w:ascii="Times New Roman" w:hAnsi="Times New Roman" w:cs="Times New Roman"/>
+        </w:rPr>
+        <w:t>điểm</w:t>
+      </w:r>
+      <w:proofErr w:type="spellEnd"/>
+      <w:r>
+        <w:rPr>
+          <w:rFonts w:ascii="Times New Roman" w:hAnsi="Times New Roman" w:cs="Times New Roman"/>
+        </w:rPr>
+        <w:t xml:space="preserve">): </w:t>
+      </w:r>
+      <w:proofErr w:type="spellStart"/>
+      <w:r>
+        <w:rPr>
+          <w:rFonts w:ascii="Times New Roman" w:hAnsi="Times New Roman" w:cs="Times New Roman"/>
+        </w:rPr>
+        <w:t>Hoànthànhtốtnhiệmvụ</w:t>
+      </w:r>
+      <w:proofErr w:type="spellEnd"/>
+      <w:r>
+        <w:rPr>
+          <w:rFonts w:ascii="Times New Roman" w:hAnsi="Times New Roman" w:cs="Times New Roman"/>
+        </w:rPr>
+        <w:t xml:space="preserve">. </w:t>
+      </w:r>
+      <w:proofErr w:type="spellStart"/>
+      <w:r>
+        <w:rPr>
+          <w:rFonts w:ascii="Times New Roman" w:hAnsi="Times New Roman" w:cs="Times New Roman"/>
+        </w:rPr>
+        <w:t>Đápứngđủcáctráchnhiệm</w:t>
+      </w:r>
+      <w:proofErr w:type="spellEnd"/>
+      <w:r>
+        <w:rPr>
+          <w:rFonts w:ascii="Times New Roman" w:hAnsi="Times New Roman" w:cs="Times New Roman"/>
+        </w:rPr>
+        <w:t xml:space="preserve">, </w:t>
+      </w:r>
+      <w:proofErr w:type="spellStart"/>
+      <w:r>
+        <w:rPr>
+          <w:rFonts w:ascii="Times New Roman" w:hAnsi="Times New Roman" w:cs="Times New Roman"/>
+        </w:rPr>
+        <w:t>mụctiêu</w:t>
+      </w:r>
+      <w:proofErr w:type="spellEnd"/>
+      <w:r>
+        <w:rPr>
+          <w:rFonts w:ascii="Times New Roman" w:hAnsi="Times New Roman" w:cs="Times New Roman"/>
+        </w:rPr>
+        <w:t xml:space="preserve">, </w:t>
+      </w:r>
+      <w:proofErr w:type="spellStart"/>
+      <w:r>
+        <w:rPr>
+          <w:rFonts w:ascii="Times New Roman" w:hAnsi="Times New Roman" w:cs="Times New Roman"/>
+        </w:rPr>
+        <w:t>vàyêucầuvớingườithựchiệncủacôngviệc</w:t>
+      </w:r>
+      <w:proofErr w:type="spellEnd"/>
       <w:r>
         <w:rPr>
           <w:rFonts w:ascii="Times New Roman" w:hAnsi="Times New Roman" w:cs="Times New Roman"/>
@@ -1555,18 +2212,41 @@
           <w:rFonts w:ascii="Times New Roman" w:hAnsi="Times New Roman" w:cs="Times New Roman"/>
         </w:rPr>
       </w:pPr>
-      <w:r>
-        <w:rPr>
-          <w:rFonts w:ascii="Times New Roman" w:hAnsi="Times New Roman" w:cs="Times New Roman"/>
-        </w:rPr>
-        <w:t>Hoànthành:</w:t>
-      </w:r>
-      <w:r>
-        <w:rPr>
-          <w:rFonts w:ascii="Times New Roman" w:hAnsi="Times New Roman" w:cs="Times New Roman"/>
-        </w:rPr>
-        <w:t xml:space="preserve"> (3 điểm): </w:t>
-      </w:r>
+      <w:proofErr w:type="spellStart"/>
+      <w:r>
+        <w:rPr>
+          <w:rFonts w:ascii="Times New Roman" w:hAnsi="Times New Roman" w:cs="Times New Roman"/>
+        </w:rPr>
+        <w:t>Hoànthành</w:t>
+      </w:r>
+      <w:proofErr w:type="spellEnd"/>
+      <w:r>
+        <w:rPr>
+          <w:rFonts w:ascii="Times New Roman" w:hAnsi="Times New Roman" w:cs="Times New Roman"/>
+        </w:rPr>
+        <w:t>:</w:t>
+      </w:r>
+      <w:r>
+        <w:rPr>
+          <w:rFonts w:ascii="Times New Roman" w:hAnsi="Times New Roman" w:cs="Times New Roman"/>
+        </w:rPr>
+        <w:t xml:space="preserve"> (3 </w:t>
+      </w:r>
+      <w:proofErr w:type="spellStart"/>
+      <w:r>
+        <w:rPr>
+          <w:rFonts w:ascii="Times New Roman" w:hAnsi="Times New Roman" w:cs="Times New Roman"/>
+        </w:rPr>
+        <w:t>điểm</w:t>
+      </w:r>
+      <w:proofErr w:type="spellEnd"/>
+      <w:r>
+        <w:rPr>
+          <w:rFonts w:ascii="Times New Roman" w:hAnsi="Times New Roman" w:cs="Times New Roman"/>
+        </w:rPr>
+        <w:t xml:space="preserve">): </w:t>
+      </w:r>
+      <w:proofErr w:type="spellStart"/>
       <w:r>
         <w:rPr>
           <w:rFonts w:ascii="Times New Roman" w:hAnsi="Times New Roman" w:cs="Times New Roman"/>
@@ -1591,6 +2271,7 @@
         </w:rPr>
         <w:t>đượcgiao</w:t>
       </w:r>
+      <w:proofErr w:type="spellEnd"/>
       <w:r>
         <w:rPr>
           <w:rFonts w:ascii="Times New Roman" w:hAnsi="Times New Roman" w:cs="Times New Roman"/>
@@ -1610,29 +2291,107 @@
           <w:rFonts w:ascii="Times New Roman" w:hAnsi="Times New Roman" w:cs="Times New Roman"/>
         </w:rPr>
       </w:pPr>
-      <w:r>
-        <w:rPr>
-          <w:rFonts w:ascii="Times New Roman" w:hAnsi="Times New Roman" w:cs="Times New Roman"/>
-        </w:rPr>
-        <w:t>Chưahoànthành, cầncốgắ</w:t>
-      </w:r>
-      <w:r>
-        <w:rPr>
-          <w:rFonts w:ascii="Times New Roman" w:hAnsi="Times New Roman" w:cs="Times New Roman"/>
-        </w:rPr>
-        <w:t>ng:</w:t>
-      </w:r>
-      <w:r>
-        <w:rPr>
-          <w:rFonts w:ascii="Times New Roman" w:hAnsi="Times New Roman" w:cs="Times New Roman"/>
-        </w:rPr>
-        <w:t xml:space="preserve"> (1-2 điểm): Chưahoànthànhđầyđủnhiệmvụđượcgiao. Chỉthựchiệnđượcmộtphầntráchnhiệm, mụctiêuvàyêucầuvớingườithựchiệncôngviệccầnphảicảithiệ</w:t>
-      </w:r>
-      <w:r>
-        <w:rPr>
-          <w:rFonts w:ascii="Times New Roman" w:hAnsi="Times New Roman" w:cs="Times New Roman"/>
-        </w:rPr>
-        <w:t>n.</w:t>
+      <w:proofErr w:type="spellStart"/>
+      <w:r>
+        <w:rPr>
+          <w:rFonts w:ascii="Times New Roman" w:hAnsi="Times New Roman" w:cs="Times New Roman"/>
+        </w:rPr>
+        <w:t>Chưahoànthành</w:t>
+      </w:r>
+      <w:proofErr w:type="spellEnd"/>
+      <w:r>
+        <w:rPr>
+          <w:rFonts w:ascii="Times New Roman" w:hAnsi="Times New Roman" w:cs="Times New Roman"/>
+        </w:rPr>
+        <w:t xml:space="preserve">, </w:t>
+      </w:r>
+      <w:proofErr w:type="spellStart"/>
+      <w:r>
+        <w:rPr>
+          <w:rFonts w:ascii="Times New Roman" w:hAnsi="Times New Roman" w:cs="Times New Roman"/>
+        </w:rPr>
+        <w:t>cầncốgắ</w:t>
+      </w:r>
+      <w:r>
+        <w:rPr>
+          <w:rFonts w:ascii="Times New Roman" w:hAnsi="Times New Roman" w:cs="Times New Roman"/>
+        </w:rPr>
+        <w:t>ng</w:t>
+      </w:r>
+      <w:proofErr w:type="spellEnd"/>
+      <w:r>
+        <w:rPr>
+          <w:rFonts w:ascii="Times New Roman" w:hAnsi="Times New Roman" w:cs="Times New Roman"/>
+        </w:rPr>
+        <w:t>:</w:t>
+      </w:r>
+      <w:r>
+        <w:rPr>
+          <w:rFonts w:ascii="Times New Roman" w:hAnsi="Times New Roman" w:cs="Times New Roman"/>
+        </w:rPr>
+        <w:t xml:space="preserve"> (1-2 </w:t>
+      </w:r>
+      <w:proofErr w:type="spellStart"/>
+      <w:r>
+        <w:rPr>
+          <w:rFonts w:ascii="Times New Roman" w:hAnsi="Times New Roman" w:cs="Times New Roman"/>
+        </w:rPr>
+        <w:t>điểm</w:t>
+      </w:r>
+      <w:proofErr w:type="spellEnd"/>
+      <w:r>
+        <w:rPr>
+          <w:rFonts w:ascii="Times New Roman" w:hAnsi="Times New Roman" w:cs="Times New Roman"/>
+        </w:rPr>
+        <w:t xml:space="preserve">): </w:t>
+      </w:r>
+      <w:proofErr w:type="spellStart"/>
+      <w:r>
+        <w:rPr>
+          <w:rFonts w:ascii="Times New Roman" w:hAnsi="Times New Roman" w:cs="Times New Roman"/>
+        </w:rPr>
+        <w:t>Chưahoànthànhđầyđủnhiệmvụđượcgiao</w:t>
+      </w:r>
+      <w:proofErr w:type="spellEnd"/>
+      <w:r>
+        <w:rPr>
+          <w:rFonts w:ascii="Times New Roman" w:hAnsi="Times New Roman" w:cs="Times New Roman"/>
+        </w:rPr>
+        <w:t xml:space="preserve">. </w:t>
+      </w:r>
+      <w:proofErr w:type="spellStart"/>
+      <w:r>
+        <w:rPr>
+          <w:rFonts w:ascii="Times New Roman" w:hAnsi="Times New Roman" w:cs="Times New Roman"/>
+        </w:rPr>
+        <w:t>Chỉthựchiệnđượcmộtphầntráchnhiệm</w:t>
+      </w:r>
+      <w:proofErr w:type="spellEnd"/>
+      <w:r>
+        <w:rPr>
+          <w:rFonts w:ascii="Times New Roman" w:hAnsi="Times New Roman" w:cs="Times New Roman"/>
+        </w:rPr>
+        <w:t xml:space="preserve">, </w:t>
+      </w:r>
+      <w:proofErr w:type="spellStart"/>
+      <w:r>
+        <w:rPr>
+          <w:rFonts w:ascii="Times New Roman" w:hAnsi="Times New Roman" w:cs="Times New Roman"/>
+        </w:rPr>
+        <w:t>mụctiêuvàyêucầuvớingườithựchiệncôngviệccầnphảicảithiệ</w:t>
+      </w:r>
+      <w:r>
+        <w:rPr>
+          <w:rFonts w:ascii="Times New Roman" w:hAnsi="Times New Roman" w:cs="Times New Roman"/>
+        </w:rPr>
+        <w:t>n</w:t>
+      </w:r>
+      <w:proofErr w:type="spellEnd"/>
+      <w:r>
+        <w:rPr>
+          <w:rFonts w:ascii="Times New Roman" w:hAnsi="Times New Roman" w:cs="Times New Roman"/>
+        </w:rPr>
+        <w:t>.</w:t>
       </w:r>
     </w:p>
     <w:p>
@@ -1647,6 +2406,7 @@
           <w:rFonts w:ascii="Times New Roman" w:hAnsi="Times New Roman" w:cs="Times New Roman"/>
         </w:rPr>
       </w:pPr>
+      <w:proofErr w:type="spellStart"/>
       <w:r>
         <w:rPr>
           <w:rFonts w:ascii="Times New Roman" w:hAnsi="Times New Roman" w:cs="Times New Roman"/>
@@ -1657,14 +2417,57 @@
         <w:rPr>
           <w:rFonts w:ascii="Times New Roman" w:hAnsi="Times New Roman" w:cs="Times New Roman"/>
         </w:rPr>
-        <w:t>ành:</w:t>
-      </w:r>
-      <w:r>
-        <w:rPr>
-          <w:rFonts w:ascii="Times New Roman" w:hAnsi="Times New Roman" w:cs="Times New Roman"/>
-        </w:rPr>
-        <w:t xml:space="preserve"> (0 điểm): Khôngđápứngđượcyêucầucôngviệc, cầnxemxéttínhphùhợpvớicôngviệc</w:t>
-      </w:r>
+        <w:t>ành</w:t>
+      </w:r>
+      <w:proofErr w:type="spellEnd"/>
+      <w:r>
+        <w:rPr>
+          <w:rFonts w:ascii="Times New Roman" w:hAnsi="Times New Roman" w:cs="Times New Roman"/>
+        </w:rPr>
+        <w:t>:</w:t>
+      </w:r>
+      <w:r>
+        <w:rPr>
+          <w:rFonts w:ascii="Times New Roman" w:hAnsi="Times New Roman" w:cs="Times New Roman"/>
+        </w:rPr>
+        <w:t xml:space="preserve"> (0 </w:t>
+      </w:r>
+      <w:proofErr w:type="spellStart"/>
+      <w:r>
+        <w:rPr>
+          <w:rFonts w:ascii="Times New Roman" w:hAnsi="Times New Roman" w:cs="Times New Roman"/>
+        </w:rPr>
+        <w:t>điểm</w:t>
+      </w:r>
+      <w:proofErr w:type="spellEnd"/>
+      <w:r>
+        <w:rPr>
+          <w:rFonts w:ascii="Times New Roman" w:hAnsi="Times New Roman" w:cs="Times New Roman"/>
+        </w:rPr>
+        <w:t xml:space="preserve">): </w:t>
+      </w:r>
+      <w:proofErr w:type="spellStart"/>
+      <w:r>
+        <w:rPr>
+          <w:rFonts w:ascii="Times New Roman" w:hAnsi="Times New Roman" w:cs="Times New Roman"/>
+        </w:rPr>
+        <w:t>Khôngđápứngđượcyêucầucôngviệc</w:t>
+      </w:r>
+      <w:proofErr w:type="spellEnd"/>
+      <w:r>
+        <w:rPr>
+          <w:rFonts w:ascii="Times New Roman" w:hAnsi="Times New Roman" w:cs="Times New Roman"/>
+        </w:rPr>
+        <w:t xml:space="preserve">, </w:t>
+      </w:r>
+      <w:proofErr w:type="spellStart"/>
+      <w:r>
+        <w:rPr>
+          <w:rFonts w:ascii="Times New Roman" w:hAnsi="Times New Roman" w:cs="Times New Roman"/>
+        </w:rPr>
+        <w:t>cầnxemxéttínhphùhợpvớicôngviệc</w:t>
+      </w:r>
+      <w:proofErr w:type="spellEnd"/>
       <w:r>
         <w:rPr>
           <w:rFonts w:ascii="Times New Roman" w:hAnsi="Times New Roman" w:cs="Times New Roman"/>
@@ -1684,18 +2487,35 @@
           <w:rFonts w:ascii="Times New Roman" w:hAnsi="Times New Roman" w:cs="Times New Roman"/>
         </w:rPr>
       </w:pPr>
+      <w:proofErr w:type="spellStart"/>
       <w:r>
         <w:rPr>
           <w:rFonts w:ascii="Times New Roman" w:hAnsi="Times New Roman" w:cs="Times New Roman"/>
           <w:i/>
         </w:rPr>
-        <w:t>Tínhhợptácvàlàmviệctrongnhóm:</w:t>
-      </w:r>
-      <w:r>
-        <w:rPr>
-          <w:rFonts w:ascii="Times New Roman" w:hAnsi="Times New Roman" w:cs="Times New Roman"/>
-        </w:rPr>
-        <w:t xml:space="preserve">từ 0 </w:t>
+        <w:t>Tínhhợptácvàlàmviệctrongnhóm</w:t>
+      </w:r>
+      <w:proofErr w:type="gramStart"/>
+      <w:r>
+        <w:rPr>
+          <w:rFonts w:ascii="Times New Roman" w:hAnsi="Times New Roman" w:cs="Times New Roman"/>
+          <w:i/>
+        </w:rPr>
+        <w:t>:</w:t>
+      </w:r>
+      <w:r>
+        <w:rPr>
+          <w:rFonts w:ascii="Times New Roman" w:hAnsi="Times New Roman" w:cs="Times New Roman"/>
+        </w:rPr>
+        <w:t>từ</w:t>
+      </w:r>
+      <w:proofErr w:type="spellEnd"/>
+      <w:proofErr w:type="gramEnd"/>
+      <w:r>
+        <w:rPr>
+          <w:rFonts w:ascii="Times New Roman" w:hAnsi="Times New Roman" w:cs="Times New Roman"/>
+        </w:rPr>
+        <w:t xml:space="preserve"> 0 </w:t>
       </w:r>
       <w:r>
         <w:rPr>
@@ -1707,7 +2527,49 @@
         <w:rPr>
           <w:rFonts w:ascii="Times New Roman" w:hAnsi="Times New Roman" w:cs="Times New Roman"/>
         </w:rPr>
-        <w:t>5 điểm, tùyvàotinhthần, tháiđộlàmviệcnhómcủamỗingười.</w:t>
+        <w:t xml:space="preserve">5 </w:t>
+      </w:r>
+      <w:proofErr w:type="spellStart"/>
+      <w:r>
+        <w:rPr>
+          <w:rFonts w:ascii="Times New Roman" w:hAnsi="Times New Roman" w:cs="Times New Roman"/>
+        </w:rPr>
+        <w:t>điểm</w:t>
+      </w:r>
+      <w:proofErr w:type="spellEnd"/>
+      <w:r>
+        <w:rPr>
+          <w:rFonts w:ascii="Times New Roman" w:hAnsi="Times New Roman" w:cs="Times New Roman"/>
+        </w:rPr>
+        <w:t xml:space="preserve">, </w:t>
+      </w:r>
+      <w:proofErr w:type="spellStart"/>
+      <w:r>
+        <w:rPr>
+          <w:rFonts w:ascii="Times New Roman" w:hAnsi="Times New Roman" w:cs="Times New Roman"/>
+        </w:rPr>
+        <w:t>tùyvàotinhthần</w:t>
+      </w:r>
+      <w:proofErr w:type="spellEnd"/>
+      <w:r>
+        <w:rPr>
+          <w:rFonts w:ascii="Times New Roman" w:hAnsi="Times New Roman" w:cs="Times New Roman"/>
+        </w:rPr>
+        <w:t xml:space="preserve">, </w:t>
+      </w:r>
+      <w:proofErr w:type="spellStart"/>
+      <w:r>
+        <w:rPr>
+          <w:rFonts w:ascii="Times New Roman" w:hAnsi="Times New Roman" w:cs="Times New Roman"/>
+        </w:rPr>
+        <w:t>tháiđộlàmviệcnhómcủamỗingười</w:t>
+      </w:r>
+      <w:proofErr w:type="spellEnd"/>
+      <w:r>
+        <w:rPr>
+          <w:rFonts w:ascii="Times New Roman" w:hAnsi="Times New Roman" w:cs="Times New Roman"/>
+        </w:rPr>
+        <w:t>.</w:t>
       </w:r>
     </w:p>
     <w:p>
@@ -1722,12 +2584,21 @@
           <w:rFonts w:ascii="Times New Roman" w:hAnsi="Times New Roman" w:cs="Times New Roman"/>
         </w:rPr>
       </w:pPr>
+      <w:proofErr w:type="spellStart"/>
       <w:r>
         <w:rPr>
           <w:rFonts w:ascii="Times New Roman" w:hAnsi="Times New Roman" w:cs="Times New Roman"/>
           <w:i/>
         </w:rPr>
-        <w:t>Thờigianhoànthànhcôngviêc:</w:t>
+        <w:t>Thờigianhoànthànhcôngviêc</w:t>
+      </w:r>
+      <w:proofErr w:type="spellEnd"/>
+      <w:r>
+        <w:rPr>
+          <w:rFonts w:ascii="Times New Roman" w:hAnsi="Times New Roman" w:cs="Times New Roman"/>
+          <w:i/>
+        </w:rPr>
+        <w:t>:</w:t>
       </w:r>
     </w:p>
     <w:p>
@@ -1742,11 +2613,33 @@
           <w:rFonts w:ascii="Times New Roman" w:hAnsi="Times New Roman" w:cs="Times New Roman"/>
         </w:rPr>
       </w:pPr>
-      <w:r>
-        <w:rPr>
-          <w:rFonts w:ascii="Times New Roman" w:hAnsi="Times New Roman" w:cs="Times New Roman"/>
-        </w:rPr>
-        <w:t>Hoànthànhđúngthờihạn: 5 điểm.</w:t>
+      <w:proofErr w:type="spellStart"/>
+      <w:r>
+        <w:rPr>
+          <w:rFonts w:ascii="Times New Roman" w:hAnsi="Times New Roman" w:cs="Times New Roman"/>
+        </w:rPr>
+        <w:t>Hoànthànhđúngthờihạn</w:t>
+      </w:r>
+      <w:proofErr w:type="spellEnd"/>
+      <w:r>
+        <w:rPr>
+          <w:rFonts w:ascii="Times New Roman" w:hAnsi="Times New Roman" w:cs="Times New Roman"/>
+        </w:rPr>
+        <w:t xml:space="preserve">: 5 </w:t>
+      </w:r>
+      <w:proofErr w:type="spellStart"/>
+      <w:r>
+        <w:rPr>
+          <w:rFonts w:ascii="Times New Roman" w:hAnsi="Times New Roman" w:cs="Times New Roman"/>
+        </w:rPr>
+        <w:t>điểm</w:t>
+      </w:r>
+      <w:proofErr w:type="spellEnd"/>
+      <w:r>
+        <w:rPr>
+          <w:rFonts w:ascii="Times New Roman" w:hAnsi="Times New Roman" w:cs="Times New Roman"/>
+        </w:rPr>
+        <w:t>.</w:t>
       </w:r>
     </w:p>
     <w:p>
@@ -1761,6 +2654,7 @@
           <w:rFonts w:ascii="Times New Roman" w:hAnsi="Times New Roman" w:cs="Times New Roman"/>
         </w:rPr>
       </w:pPr>
+      <w:proofErr w:type="spellStart"/>
       <w:r>
         <w:rPr>
           <w:rFonts w:ascii="Times New Roman" w:hAnsi="Times New Roman" w:cs="Times New Roman"/>
@@ -1773,11 +2667,54 @@
         </w:rPr>
         <w:t>ễ</w:t>
       </w:r>
-      <w:r>
-        <w:rPr>
-          <w:rFonts w:ascii="Times New Roman" w:hAnsi="Times New Roman" w:cs="Times New Roman"/>
-        </w:rPr>
-        <w:t xml:space="preserve"> 1 ngàytrừđimộtđiểm (thấpnhấtlà 0 điểm).</w:t>
+      <w:proofErr w:type="spellEnd"/>
+      <w:r>
+        <w:rPr>
+          <w:rFonts w:ascii="Times New Roman" w:hAnsi="Times New Roman" w:cs="Times New Roman"/>
+        </w:rPr>
+        <w:t xml:space="preserve"> 1 </w:t>
+      </w:r>
+      <w:proofErr w:type="spellStart"/>
+      <w:r>
+        <w:rPr>
+          <w:rFonts w:ascii="Times New Roman" w:hAnsi="Times New Roman" w:cs="Times New Roman"/>
+        </w:rPr>
+        <w:t>ngàytrừđimộtđiểm</w:t>
+      </w:r>
+      <w:proofErr w:type="spellEnd"/>
+      <w:r>
+        <w:rPr>
+          <w:rFonts w:ascii="Times New Roman" w:hAnsi="Times New Roman" w:cs="Times New Roman"/>
+        </w:rPr>
+        <w:t xml:space="preserve"> (</w:t>
+      </w:r>
+      <w:proofErr w:type="spellStart"/>
+      <w:r>
+        <w:rPr>
+          <w:rFonts w:ascii="Times New Roman" w:hAnsi="Times New Roman" w:cs="Times New Roman"/>
+        </w:rPr>
+        <w:t>thấpnhấtlà</w:t>
+      </w:r>
+      <w:proofErr w:type="spellEnd"/>
+      <w:r>
+        <w:rPr>
+          <w:rFonts w:ascii="Times New Roman" w:hAnsi="Times New Roman" w:cs="Times New Roman"/>
+        </w:rPr>
+        <w:t xml:space="preserve"> 0 </w:t>
+      </w:r>
+      <w:proofErr w:type="spellStart"/>
+      <w:r>
+        <w:rPr>
+          <w:rFonts w:ascii="Times New Roman" w:hAnsi="Times New Roman" w:cs="Times New Roman"/>
+        </w:rPr>
+        <w:t>điểm</w:t>
+      </w:r>
+      <w:proofErr w:type="spellEnd"/>
+      <w:r>
+        <w:rPr>
+          <w:rFonts w:ascii="Times New Roman" w:hAnsi="Times New Roman" w:cs="Times New Roman"/>
+        </w:rPr>
+        <w:t>).</w:t>
       </w:r>
     </w:p>
     <w:sectPr>
@@ -1791,7 +2728,7 @@
 </file>
 
 <file path=word/numbering.xml><?xml version="1.0" encoding="utf-8"?>
-<w:numbering xmlns:ve="http://schemas.openxmlformats.org/markup-compatibility/2006" xmlns:o="urn:schemas-microsoft-com:office:office" xmlns:r="http://schemas.openxmlformats.org/officeDocument/2006/relationships" xmlns:m="http://schemas.openxmlformats.org/officeDocument/2006/math" xmlns:v="urn:schemas-microsoft-com:vml" xmlns:wp="http://schemas.openxmlformats.org/drawingml/2006/wordprocessingDrawing" xmlns:w10="urn:schemas-microsoft-com:office:word" xmlns:w="http://schemas.openxmlformats.org/wordprocessingml/2006/main" xmlns:wne="http://schemas.microsoft.com/office/word/2006/wordml">
+<w:numbering xmlns:wpc="http://schemas.microsoft.com/office/word/2010/wordprocessingCanvas" xmlns:mc="http://schemas.openxmlformats.org/markup-compatibility/2006" xmlns:o="urn:schemas-microsoft-com:office:office" xmlns:r="http://schemas.openxmlformats.org/officeDocument/2006/relationships" xmlns:m="http://schemas.openxmlformats.org/officeDocument/2006/math" xmlns:v="urn:schemas-microsoft-com:vml" xmlns:wp14="http://schemas.microsoft.com/office/word/2010/wordprocessingDrawing" xmlns:wp="http://schemas.openxmlformats.org/drawingml/2006/wordprocessingDrawing" xmlns:w10="urn:schemas-microsoft-com:office:word" xmlns:w="http://schemas.openxmlformats.org/wordprocessingml/2006/main" xmlns:w14="http://schemas.microsoft.com/office/word/2010/wordml" xmlns:wpg="http://schemas.microsoft.com/office/word/2010/wordprocessingGroup" xmlns:wpi="http://schemas.microsoft.com/office/word/2010/wordprocessingInk" xmlns:wne="http://schemas.microsoft.com/office/word/2006/wordml" xmlns:wps="http://schemas.microsoft.com/office/word/2010/wordprocessingShape" mc:Ignorable="w14 wp14">
   <w:abstractNum w:abstractNumId="0">
     <w:nsid w:val="08961B16"/>
     <w:multiLevelType w:val="hybridMultilevel"/>
@@ -2560,7 +3497,7 @@
 </file>
 
 <file path=word/styles.xml><?xml version="1.0" encoding="utf-8"?>
-<w:styles xmlns:r="http://schemas.openxmlformats.org/officeDocument/2006/relationships" xmlns:w="http://schemas.openxmlformats.org/wordprocessingml/2006/main">
+<w:styles xmlns:mc="http://schemas.openxmlformats.org/markup-compatibility/2006" xmlns:r="http://schemas.openxmlformats.org/officeDocument/2006/relationships" xmlns:w="http://schemas.openxmlformats.org/wordprocessingml/2006/main" xmlns:w14="http://schemas.microsoft.com/office/word/2010/wordml" mc:Ignorable="w14">
   <w:docDefaults>
     <w:rPrDefault>
       <w:rPr>
@@ -2731,7 +3668,6 @@
     <w:uiPriority w:val="99"/>
     <w:semiHidden/>
     <w:unhideWhenUsed/>
-    <w:qFormat/>
     <w:tblPr>
       <w:tblInd w:w="0" w:type="dxa"/>
       <w:tblCellMar>

</xml_diff>